<commit_message>
Unit tests for UserService completed. Protocol 5 added
</commit_message>
<xml_diff>
--- a/lab5/lab5PopovDA61.docx
+++ b/lab5/lab5PopovDA61.docx
@@ -304,23 +304,7 @@
           <w:sz w:val="28"/>
           <w:szCs w:val="28"/>
         </w:rPr>
-        <w:t>оволодіти навичками створення програмного забезпечення за метолологією</w:t>
-      </w:r>
-      <w:r>
-        <w:rPr>
-          <w:rFonts w:ascii="Times New Roman" w:hAnsi="Times New Roman" w:cs="Times New Roman"/>
-          <w:sz w:val="28"/>
-          <w:szCs w:val="28"/>
-        </w:rPr>
-        <w:t xml:space="preserve"> </w:t>
-      </w:r>
-      <w:r>
-        <w:rPr>
-          <w:rFonts w:ascii="Times New Roman" w:hAnsi="Times New Roman" w:cs="Times New Roman"/>
-          <w:sz w:val="28"/>
-          <w:szCs w:val="28"/>
-        </w:rPr>
-        <w:t>TDD та ознайомитися з процедурами рефакторинга.</w:t>
+        <w:t>оволодіти навичками створення програмного забезпечення за метолологією TDD та ознайомитися з процедурами рефакторинга.</w:t>
       </w:r>
     </w:p>
     <w:p>
@@ -524,7 +508,7 @@
           <w:szCs w:val="28"/>
           <w:lang w:val="uk-UA"/>
         </w:rPr>
-        <w:t>Розробка</w:t>
+        <w:t xml:space="preserve">Розробка код програми архітектурної моделі з використанням </w:t>
       </w:r>
       <w:r>
         <w:rPr>
@@ -533,9 +517,8 @@
           <w:bCs/>
           <w:sz w:val="28"/>
           <w:szCs w:val="28"/>
-          <w:lang w:val="uk-UA"/>
-        </w:rPr>
-        <w:t xml:space="preserve"> код програми архітектурної моделі</w:t>
+        </w:rPr>
+        <w:t>Test</w:t>
       </w:r>
       <w:r>
         <w:rPr>
@@ -546,7 +529,7 @@
           <w:szCs w:val="28"/>
           <w:lang w:val="uk-UA"/>
         </w:rPr>
-        <w:t xml:space="preserve"> з використанням </w:t>
+        <w:t xml:space="preserve"> </w:t>
       </w:r>
       <w:r>
         <w:rPr>
@@ -556,7 +539,7 @@
           <w:sz w:val="28"/>
           <w:szCs w:val="28"/>
         </w:rPr>
-        <w:t>Test</w:t>
+        <w:t>Driven</w:t>
       </w:r>
       <w:r>
         <w:rPr>
@@ -577,27 +560,6 @@
           <w:sz w:val="28"/>
           <w:szCs w:val="28"/>
         </w:rPr>
-        <w:t>Driven</w:t>
-      </w:r>
-      <w:r>
-        <w:rPr>
-          <w:rFonts w:ascii="Times New Roman" w:hAnsi="Times New Roman" w:cs="Times New Roman"/>
-          <w:b/>
-          <w:bCs/>
-          <w:sz w:val="28"/>
-          <w:szCs w:val="28"/>
-          <w:lang w:val="uk-UA"/>
-        </w:rPr>
-        <w:t xml:space="preserve"> </w:t>
-      </w:r>
-      <w:r>
-        <w:rPr>
-          <w:rFonts w:ascii="Times New Roman" w:hAnsi="Times New Roman" w:cs="Times New Roman"/>
-          <w:b/>
-          <w:bCs/>
-          <w:sz w:val="28"/>
-          <w:szCs w:val="28"/>
-        </w:rPr>
         <w:t>Development</w:t>
       </w:r>
     </w:p>
@@ -620,7 +582,6 @@
         </w:rPr>
         <w:t xml:space="preserve">Сформуємо ітеративно </w:t>
       </w:r>
-      <w:proofErr w:type="spellStart"/>
       <w:r>
         <w:rPr>
           <w:rFonts w:ascii="Times New Roman" w:hAnsi="Times New Roman" w:cs="Times New Roman"/>
@@ -630,7 +591,6 @@
         </w:rPr>
         <w:t>AuthenticationService</w:t>
       </w:r>
-      <w:proofErr w:type="spellEnd"/>
       <w:r>
         <w:rPr>
           <w:rFonts w:ascii="Times New Roman" w:hAnsi="Times New Roman" w:cs="Times New Roman"/>
@@ -832,6 +792,7 @@
       <w:r>
         <w:rPr>
           <w:rFonts w:ascii="Times New Roman" w:hAnsi="Times New Roman" w:cs="Times New Roman"/>
+          <w:noProof/>
           <w:sz w:val="28"/>
           <w:szCs w:val="28"/>
           <w:lang w:val="uk-UA"/>
@@ -886,6 +847,7 @@
       <w:r>
         <w:rPr>
           <w:rFonts w:ascii="Times New Roman" w:hAnsi="Times New Roman" w:cs="Times New Roman"/>
+          <w:noProof/>
           <w:sz w:val="28"/>
           <w:szCs w:val="28"/>
           <w:lang w:val="uk-UA"/>
@@ -941,6 +903,7 @@
       <w:r>
         <w:rPr>
           <w:rFonts w:ascii="Times New Roman" w:hAnsi="Times New Roman" w:cs="Times New Roman"/>
+          <w:noProof/>
           <w:sz w:val="28"/>
           <w:szCs w:val="28"/>
           <w:lang w:val="uk-UA"/>
@@ -995,6 +958,7 @@
       <w:r>
         <w:rPr>
           <w:rFonts w:ascii="Times New Roman" w:hAnsi="Times New Roman" w:cs="Times New Roman"/>
+          <w:noProof/>
           <w:sz w:val="28"/>
           <w:szCs w:val="28"/>
           <w:lang w:val="uk-UA"/>
@@ -1094,6 +1058,7 @@
       <w:r>
         <w:rPr>
           <w:rFonts w:ascii="Times New Roman" w:hAnsi="Times New Roman" w:cs="Times New Roman"/>
+          <w:noProof/>
           <w:sz w:val="28"/>
           <w:szCs w:val="28"/>
           <w:lang w:val="en-US"/>
@@ -1148,6 +1113,7 @@
       <w:r>
         <w:rPr>
           <w:rFonts w:ascii="Times New Roman" w:hAnsi="Times New Roman" w:cs="Times New Roman"/>
+          <w:noProof/>
           <w:sz w:val="28"/>
           <w:szCs w:val="28"/>
           <w:lang w:val="en-US"/>
@@ -1261,6 +1227,7 @@
       <w:r>
         <w:rPr>
           <w:rFonts w:ascii="Times New Roman" w:hAnsi="Times New Roman" w:cs="Times New Roman"/>
+          <w:noProof/>
           <w:sz w:val="28"/>
           <w:szCs w:val="28"/>
           <w:lang w:val="en-US"/>
@@ -1336,6 +1303,7 @@
       <w:r>
         <w:rPr>
           <w:rFonts w:ascii="Times New Roman" w:hAnsi="Times New Roman" w:cs="Times New Roman"/>
+          <w:noProof/>
           <w:sz w:val="28"/>
           <w:szCs w:val="28"/>
           <w:lang w:val="uk-UA"/>
@@ -1410,6 +1378,7 @@
       <w:r>
         <w:rPr>
           <w:rFonts w:ascii="Times New Roman" w:hAnsi="Times New Roman" w:cs="Times New Roman"/>
+          <w:noProof/>
           <w:sz w:val="28"/>
           <w:szCs w:val="28"/>
           <w:lang w:val="uk-UA"/>
@@ -1509,6 +1478,7 @@
       <w:r>
         <w:rPr>
           <w:rFonts w:ascii="Times New Roman" w:hAnsi="Times New Roman" w:cs="Times New Roman"/>
+          <w:noProof/>
           <w:sz w:val="28"/>
           <w:szCs w:val="28"/>
           <w:lang w:val="uk-UA"/>
@@ -1646,6 +1616,7 @@
       <w:r>
         <w:rPr>
           <w:rFonts w:ascii="Times New Roman" w:hAnsi="Times New Roman" w:cs="Times New Roman"/>
+          <w:noProof/>
           <w:sz w:val="28"/>
           <w:szCs w:val="28"/>
           <w:lang w:val="uk-UA"/>
@@ -1729,6 +1700,7 @@
       <w:r>
         <w:rPr>
           <w:rFonts w:ascii="Times New Roman" w:hAnsi="Times New Roman" w:cs="Times New Roman"/>
+          <w:noProof/>
           <w:sz w:val="28"/>
           <w:szCs w:val="28"/>
           <w:lang w:val="uk-UA"/>
@@ -1795,7 +1767,6 @@
         <w:lastRenderedPageBreak/>
         <w:t xml:space="preserve">Третя ітерація: зажадаємо тепер також додаткової вимоги, щоб у моделі </w:t>
       </w:r>
-      <w:proofErr w:type="spellStart"/>
       <w:r>
         <w:rPr>
           <w:rFonts w:ascii="Times New Roman" w:hAnsi="Times New Roman" w:cs="Times New Roman"/>
@@ -1805,7 +1776,6 @@
         </w:rPr>
         <w:t>AuthenticationToken</w:t>
       </w:r>
-      <w:proofErr w:type="spellEnd"/>
       <w:r>
         <w:rPr>
           <w:rFonts w:ascii="Times New Roman" w:hAnsi="Times New Roman" w:cs="Times New Roman"/>
@@ -1965,6 +1935,7 @@
       <w:r>
         <w:rPr>
           <w:rFonts w:ascii="Times New Roman" w:hAnsi="Times New Roman" w:cs="Times New Roman"/>
+          <w:noProof/>
           <w:sz w:val="28"/>
           <w:szCs w:val="28"/>
           <w:lang w:val="uk-UA"/>
@@ -2053,6 +2024,7 @@
         <w:rPr>
           <w:rFonts w:ascii="Times New Roman" w:hAnsi="Times New Roman" w:cs="Times New Roman"/>
           <w:bCs/>
+          <w:noProof/>
           <w:sz w:val="28"/>
           <w:szCs w:val="28"/>
           <w:lang w:val="en-US"/>
@@ -2131,6 +2103,7 @@
         <w:rPr>
           <w:rFonts w:ascii="Times New Roman" w:hAnsi="Times New Roman" w:cs="Times New Roman"/>
           <w:bCs/>
+          <w:noProof/>
           <w:sz w:val="28"/>
           <w:szCs w:val="28"/>
           <w:lang w:val="uk-UA"/>
@@ -2220,7 +2193,6 @@
         </w:rPr>
         <w:t xml:space="preserve">Четверта ітерація. Сформулюємо тепер конкретні вимоги до того, які саме користувачі зберігатимуться у нашому </w:t>
       </w:r>
-      <w:proofErr w:type="spellStart"/>
       <w:r>
         <w:rPr>
           <w:rFonts w:ascii="Times New Roman" w:hAnsi="Times New Roman" w:cs="Times New Roman"/>
@@ -2231,7 +2203,6 @@
         </w:rPr>
         <w:t>SimpleAuthenticationService</w:t>
       </w:r>
-      <w:proofErr w:type="spellEnd"/>
       <w:r>
         <w:rPr>
           <w:rFonts w:ascii="Times New Roman" w:hAnsi="Times New Roman" w:cs="Times New Roman"/>
@@ -2288,6 +2259,7 @@
         <w:rPr>
           <w:rFonts w:ascii="Times New Roman" w:hAnsi="Times New Roman" w:cs="Times New Roman"/>
           <w:bCs/>
+          <w:noProof/>
           <w:sz w:val="28"/>
           <w:szCs w:val="28"/>
           <w:lang w:val="uk-UA"/>
@@ -2376,6 +2348,7 @@
         <w:rPr>
           <w:rFonts w:ascii="Times New Roman" w:hAnsi="Times New Roman" w:cs="Times New Roman"/>
           <w:bCs/>
+          <w:noProof/>
           <w:sz w:val="28"/>
           <w:szCs w:val="28"/>
           <w:lang w:val="en-US"/>
@@ -2455,6 +2428,7 @@
         <w:rPr>
           <w:rFonts w:ascii="Times New Roman" w:hAnsi="Times New Roman" w:cs="Times New Roman"/>
           <w:bCs/>
+          <w:noProof/>
           <w:sz w:val="28"/>
           <w:szCs w:val="28"/>
           <w:lang w:val="uk-UA"/>
@@ -2533,6 +2507,7 @@
         <w:rPr>
           <w:rFonts w:ascii="Times New Roman" w:hAnsi="Times New Roman" w:cs="Times New Roman"/>
           <w:bCs/>
+          <w:noProof/>
           <w:sz w:val="28"/>
           <w:szCs w:val="28"/>
           <w:lang w:val="uk-UA"/>
@@ -2576,10 +2551,15 @@
     </w:p>
     <w:p>
       <w:pPr>
-        <w:jc w:val="both"/>
+        <w:pStyle w:val="ListParagraph"/>
+        <w:numPr>
+          <w:ilvl w:val="0"/>
+          <w:numId w:val="24"/>
+        </w:numPr>
         <w:rPr>
           <w:rFonts w:ascii="Times New Roman" w:hAnsi="Times New Roman" w:cs="Times New Roman"/>
           <w:b/>
+          <w:bCs/>
           <w:sz w:val="28"/>
           <w:szCs w:val="28"/>
           <w:lang w:val="uk-UA"/>
@@ -2589,21 +2569,213 @@
         <w:rPr>
           <w:rFonts w:ascii="Times New Roman" w:hAnsi="Times New Roman" w:cs="Times New Roman"/>
           <w:b/>
-          <w:sz w:val="28"/>
-          <w:szCs w:val="28"/>
-          <w:lang w:val="uk-UA"/>
-        </w:rPr>
-        <w:t>Висновок</w:t>
-      </w:r>
-    </w:p>
-    <w:p>
-      <w:pPr>
-        <w:rPr>
-          <w:lang w:val="uk-UA"/>
-        </w:rPr>
-      </w:pPr>
+          <w:bCs/>
+          <w:sz w:val="28"/>
+          <w:szCs w:val="28"/>
+          <w:lang w:val="uk-UA"/>
+        </w:rPr>
+        <w:t xml:space="preserve">Покриття сервісів застосунку </w:t>
+      </w:r>
+      <w:r>
+        <w:rPr>
+          <w:rFonts w:ascii="Times New Roman" w:hAnsi="Times New Roman" w:cs="Times New Roman"/>
+          <w:b/>
+          <w:bCs/>
+          <w:sz w:val="28"/>
+          <w:szCs w:val="28"/>
+          <w:lang w:val="en-US"/>
+        </w:rPr>
+        <w:t>Unit</w:t>
+      </w:r>
+      <w:r>
+        <w:rPr>
+          <w:rFonts w:ascii="Times New Roman" w:hAnsi="Times New Roman" w:cs="Times New Roman"/>
+          <w:b/>
+          <w:bCs/>
+          <w:sz w:val="28"/>
+          <w:szCs w:val="28"/>
+        </w:rPr>
+        <w:t>-</w:t>
+      </w:r>
+      <w:r>
+        <w:rPr>
+          <w:rFonts w:ascii="Times New Roman" w:hAnsi="Times New Roman" w:cs="Times New Roman"/>
+          <w:b/>
+          <w:bCs/>
+          <w:sz w:val="28"/>
+          <w:szCs w:val="28"/>
+          <w:lang w:val="uk-UA"/>
+        </w:rPr>
+        <w:t>тестами</w:t>
+      </w:r>
+    </w:p>
+    <w:p>
+      <w:pPr>
+        <w:rPr>
+          <w:rFonts w:ascii="Times New Roman" w:hAnsi="Times New Roman" w:cs="Times New Roman"/>
+          <w:sz w:val="28"/>
+          <w:szCs w:val="28"/>
+          <w:lang w:val="uk-UA"/>
+        </w:rPr>
+      </w:pPr>
+      <w:r>
+        <w:rPr>
+          <w:rFonts w:ascii="Times New Roman" w:hAnsi="Times New Roman" w:cs="Times New Roman"/>
+          <w:sz w:val="28"/>
+          <w:szCs w:val="28"/>
+          <w:lang w:val="uk-UA"/>
+        </w:rPr>
+        <w:t>Модульні тести також для іншого сервісу (</w:t>
+      </w:r>
+      <w:r>
+        <w:rPr>
+          <w:rFonts w:ascii="Times New Roman" w:hAnsi="Times New Roman" w:cs="Times New Roman"/>
+          <w:sz w:val="28"/>
+          <w:szCs w:val="28"/>
+          <w:lang w:val="en-US"/>
+        </w:rPr>
+        <w:t>SimpleUserService</w:t>
+      </w:r>
+      <w:r>
+        <w:rPr>
+          <w:rFonts w:ascii="Times New Roman" w:hAnsi="Times New Roman" w:cs="Times New Roman"/>
+          <w:sz w:val="28"/>
+          <w:szCs w:val="28"/>
+          <w:lang w:val="uk-UA"/>
+        </w:rPr>
+        <w:t>)</w:t>
+      </w:r>
+      <w:r>
+        <w:rPr>
+          <w:rFonts w:ascii="Times New Roman" w:hAnsi="Times New Roman" w:cs="Times New Roman"/>
+          <w:sz w:val="28"/>
+          <w:szCs w:val="28"/>
+          <w:lang w:val="uk-UA"/>
+        </w:rPr>
+        <w:t xml:space="preserve"> </w:t>
+      </w:r>
+      <w:r>
+        <w:rPr>
+          <w:rFonts w:ascii="Times New Roman" w:hAnsi="Times New Roman" w:cs="Times New Roman"/>
+          <w:sz w:val="28"/>
+          <w:szCs w:val="28"/>
+          <w:lang w:val="uk-UA"/>
+        </w:rPr>
+        <w:t>можна переглянути власне у вихідному коді додатку в цьому ж репозитарії.</w:t>
+      </w:r>
       <w:bookmarkStart w:id="0" w:name="_GoBack"/>
       <w:bookmarkEnd w:id="0"/>
+    </w:p>
+    <w:p>
+      <w:pPr>
+        <w:jc w:val="both"/>
+        <w:rPr>
+          <w:rFonts w:ascii="Times New Roman" w:hAnsi="Times New Roman" w:cs="Times New Roman"/>
+          <w:b/>
+          <w:sz w:val="28"/>
+          <w:szCs w:val="28"/>
+          <w:lang w:val="uk-UA"/>
+        </w:rPr>
+      </w:pPr>
+      <w:r>
+        <w:rPr>
+          <w:rFonts w:ascii="Times New Roman" w:hAnsi="Times New Roman" w:cs="Times New Roman"/>
+          <w:b/>
+          <w:sz w:val="28"/>
+          <w:szCs w:val="28"/>
+          <w:lang w:val="uk-UA"/>
+        </w:rPr>
+        <w:t>Висновок</w:t>
+      </w:r>
+    </w:p>
+    <w:p>
+      <w:pPr>
+        <w:rPr>
+          <w:rFonts w:ascii="Times New Roman" w:hAnsi="Times New Roman" w:cs="Times New Roman"/>
+          <w:sz w:val="28"/>
+          <w:szCs w:val="28"/>
+          <w:lang w:val="uk-UA"/>
+        </w:rPr>
+      </w:pPr>
+      <w:r>
+        <w:rPr>
+          <w:rFonts w:ascii="Times New Roman" w:hAnsi="Times New Roman" w:cs="Times New Roman"/>
+          <w:sz w:val="28"/>
+          <w:szCs w:val="28"/>
+          <w:lang w:val="uk-UA"/>
+        </w:rPr>
+        <w:t xml:space="preserve">В межах даної лабораторної роботи було досліджено можливості </w:t>
+      </w:r>
+      <w:r>
+        <w:rPr>
+          <w:rFonts w:ascii="Times New Roman" w:hAnsi="Times New Roman" w:cs="Times New Roman"/>
+          <w:sz w:val="28"/>
+          <w:szCs w:val="28"/>
+          <w:lang w:val="en-US"/>
+        </w:rPr>
+        <w:t>Unit</w:t>
+      </w:r>
+      <w:r>
+        <w:rPr>
+          <w:rFonts w:ascii="Times New Roman" w:hAnsi="Times New Roman" w:cs="Times New Roman"/>
+          <w:sz w:val="28"/>
+          <w:szCs w:val="28"/>
+        </w:rPr>
+        <w:t xml:space="preserve"> </w:t>
+      </w:r>
+      <w:r>
+        <w:rPr>
+          <w:rFonts w:ascii="Times New Roman" w:hAnsi="Times New Roman" w:cs="Times New Roman"/>
+          <w:sz w:val="28"/>
+          <w:szCs w:val="28"/>
+          <w:lang w:val="uk-UA"/>
+        </w:rPr>
+        <w:t xml:space="preserve">тестів в цілому та </w:t>
+      </w:r>
+      <w:r>
+        <w:rPr>
+          <w:rFonts w:ascii="Times New Roman" w:hAnsi="Times New Roman" w:cs="Times New Roman"/>
+          <w:sz w:val="28"/>
+          <w:szCs w:val="28"/>
+          <w:lang w:val="en-US"/>
+        </w:rPr>
+        <w:t>TDD</w:t>
+      </w:r>
+      <w:r>
+        <w:rPr>
+          <w:rFonts w:ascii="Times New Roman" w:hAnsi="Times New Roman" w:cs="Times New Roman"/>
+          <w:sz w:val="28"/>
+          <w:szCs w:val="28"/>
+          <w:lang w:val="uk-UA"/>
+        </w:rPr>
+        <w:t xml:space="preserve"> в частинному випадку. Оцінено переваги </w:t>
+      </w:r>
+      <w:r>
+        <w:rPr>
+          <w:rFonts w:ascii="Times New Roman" w:hAnsi="Times New Roman" w:cs="Times New Roman"/>
+          <w:sz w:val="28"/>
+          <w:szCs w:val="28"/>
+          <w:lang w:val="en-US"/>
+        </w:rPr>
+        <w:t>TDD</w:t>
+      </w:r>
+      <w:r>
+        <w:rPr>
+          <w:rFonts w:ascii="Times New Roman" w:hAnsi="Times New Roman" w:cs="Times New Roman"/>
+          <w:sz w:val="28"/>
+          <w:szCs w:val="28"/>
+        </w:rPr>
+        <w:t xml:space="preserve"> </w:t>
+      </w:r>
+      <w:r>
+        <w:rPr>
+          <w:rFonts w:ascii="Times New Roman" w:hAnsi="Times New Roman" w:cs="Times New Roman"/>
+          <w:sz w:val="28"/>
+          <w:szCs w:val="28"/>
+          <w:lang w:val="uk-UA"/>
+        </w:rPr>
+        <w:t>з точки зору модульного тестування, так само як і його недоліки з точки зору часу імплементації. Проведено необхідний рефакторинг коду, щоб він відповідав написаним модульним тестам.</w:t>
+      </w:r>
     </w:p>
     <w:sectPr>
       <w:headerReference w:type="first" r:id="rId26"/>
@@ -2947,7 +3119,7 @@
   <w:abstractNum w:abstractNumId="1" w15:restartNumberingAfterBreak="0">
     <w:nsid w:val="0A1212FF"/>
     <w:multiLevelType w:val="hybridMultilevel"/>
-    <w:tmpl w:val="D430B82C"/>
+    <w:tmpl w:val="F3CEF068"/>
     <w:lvl w:ilvl="0" w:tplc="5FC6A454">
       <w:start w:val="1"/>
       <w:numFmt w:val="decimal"/>
@@ -4714,6 +4886,95 @@
     </w:lvl>
   </w:abstractNum>
   <w:abstractNum w:abstractNumId="18" w15:restartNumberingAfterBreak="0">
+    <w:nsid w:val="6229033B"/>
+    <w:multiLevelType w:val="hybridMultilevel"/>
+    <w:tmpl w:val="3E409426"/>
+    <w:lvl w:ilvl="0" w:tplc="A2481AC2">
+      <w:start w:val="3"/>
+      <w:numFmt w:val="decimal"/>
+      <w:lvlText w:val="%1."/>
+      <w:lvlJc w:val="left"/>
+      <w:pPr>
+        <w:ind w:left="1080" w:hanging="360"/>
+      </w:pPr>
+      <w:rPr>
+        <w:rFonts w:hint="default"/>
+      </w:rPr>
+    </w:lvl>
+    <w:lvl w:ilvl="1" w:tplc="04090019" w:tentative="1">
+      <w:start w:val="1"/>
+      <w:numFmt w:val="lowerLetter"/>
+      <w:lvlText w:val="%2."/>
+      <w:lvlJc w:val="left"/>
+      <w:pPr>
+        <w:ind w:left="1440" w:hanging="360"/>
+      </w:pPr>
+    </w:lvl>
+    <w:lvl w:ilvl="2" w:tplc="0409001B" w:tentative="1">
+      <w:start w:val="1"/>
+      <w:numFmt w:val="lowerRoman"/>
+      <w:lvlText w:val="%3."/>
+      <w:lvlJc w:val="right"/>
+      <w:pPr>
+        <w:ind w:left="2160" w:hanging="180"/>
+      </w:pPr>
+    </w:lvl>
+    <w:lvl w:ilvl="3" w:tplc="0409000F" w:tentative="1">
+      <w:start w:val="1"/>
+      <w:numFmt w:val="decimal"/>
+      <w:lvlText w:val="%4."/>
+      <w:lvlJc w:val="left"/>
+      <w:pPr>
+        <w:ind w:left="2880" w:hanging="360"/>
+      </w:pPr>
+    </w:lvl>
+    <w:lvl w:ilvl="4" w:tplc="04090019" w:tentative="1">
+      <w:start w:val="1"/>
+      <w:numFmt w:val="lowerLetter"/>
+      <w:lvlText w:val="%5."/>
+      <w:lvlJc w:val="left"/>
+      <w:pPr>
+        <w:ind w:left="3600" w:hanging="360"/>
+      </w:pPr>
+    </w:lvl>
+    <w:lvl w:ilvl="5" w:tplc="0409001B" w:tentative="1">
+      <w:start w:val="1"/>
+      <w:numFmt w:val="lowerRoman"/>
+      <w:lvlText w:val="%6."/>
+      <w:lvlJc w:val="right"/>
+      <w:pPr>
+        <w:ind w:left="4320" w:hanging="180"/>
+      </w:pPr>
+    </w:lvl>
+    <w:lvl w:ilvl="6" w:tplc="0409000F" w:tentative="1">
+      <w:start w:val="1"/>
+      <w:numFmt w:val="decimal"/>
+      <w:lvlText w:val="%7."/>
+      <w:lvlJc w:val="left"/>
+      <w:pPr>
+        <w:ind w:left="5040" w:hanging="360"/>
+      </w:pPr>
+    </w:lvl>
+    <w:lvl w:ilvl="7" w:tplc="04090019" w:tentative="1">
+      <w:start w:val="1"/>
+      <w:numFmt w:val="lowerLetter"/>
+      <w:lvlText w:val="%8."/>
+      <w:lvlJc w:val="left"/>
+      <w:pPr>
+        <w:ind w:left="5760" w:hanging="360"/>
+      </w:pPr>
+    </w:lvl>
+    <w:lvl w:ilvl="8" w:tplc="0409001B" w:tentative="1">
+      <w:start w:val="1"/>
+      <w:numFmt w:val="lowerRoman"/>
+      <w:lvlText w:val="%9."/>
+      <w:lvlJc w:val="right"/>
+      <w:pPr>
+        <w:ind w:left="6480" w:hanging="180"/>
+      </w:pPr>
+    </w:lvl>
+  </w:abstractNum>
+  <w:abstractNum w:abstractNumId="19" w15:restartNumberingAfterBreak="0">
     <w:nsid w:val="7159446F"/>
     <w:multiLevelType w:val="hybridMultilevel"/>
     <w:tmpl w:val="B4B4FDB8"/>
@@ -4826,7 +5087,7 @@
       </w:rPr>
     </w:lvl>
   </w:abstractNum>
-  <w:abstractNum w:abstractNumId="19" w15:restartNumberingAfterBreak="0">
+  <w:abstractNum w:abstractNumId="20" w15:restartNumberingAfterBreak="0">
     <w:nsid w:val="72770124"/>
     <w:multiLevelType w:val="hybridMultilevel"/>
     <w:tmpl w:val="E5548444"/>
@@ -4915,7 +5176,7 @@
       </w:pPr>
     </w:lvl>
   </w:abstractNum>
-  <w:abstractNum w:abstractNumId="20" w15:restartNumberingAfterBreak="0">
+  <w:abstractNum w:abstractNumId="21" w15:restartNumberingAfterBreak="0">
     <w:nsid w:val="7B635A9D"/>
     <w:multiLevelType w:val="hybridMultilevel"/>
     <w:tmpl w:val="6FD0DE60"/>
@@ -5008,7 +5269,7 @@
     <w:abstractNumId w:val="14"/>
   </w:num>
   <w:num w:numId="2">
-    <w:abstractNumId w:val="19"/>
+    <w:abstractNumId w:val="20"/>
   </w:num>
   <w:num w:numId="3">
     <w:abstractNumId w:val="8"/>
@@ -5029,7 +5290,7 @@
     <w:abstractNumId w:val="10"/>
   </w:num>
   <w:num w:numId="9">
-    <w:abstractNumId w:val="18"/>
+    <w:abstractNumId w:val="19"/>
   </w:num>
   <w:num w:numId="10">
     <w:abstractNumId w:val="4"/>
@@ -5047,7 +5308,7 @@
     <w:abstractNumId w:val="12"/>
   </w:num>
   <w:num w:numId="15">
-    <w:abstractNumId w:val="20"/>
+    <w:abstractNumId w:val="21"/>
   </w:num>
   <w:num w:numId="16">
     <w:abstractNumId w:val="2"/>
@@ -5059,7 +5320,7 @@
     <w:abstractNumId w:val="11"/>
   </w:num>
   <w:num w:numId="19">
-    <w:abstractNumId w:val="19"/>
+    <w:abstractNumId w:val="20"/>
     <w:lvlOverride w:ilvl="0">
       <w:startOverride w:val="1"/>
     </w:lvlOverride>
@@ -5099,6 +5360,9 @@
   </w:num>
   <w:num w:numId="23">
     <w:abstractNumId w:val="1"/>
+  </w:num>
+  <w:num w:numId="24">
+    <w:abstractNumId w:val="18"/>
   </w:num>
 </w:numbering>
 </file>
@@ -5596,6 +5860,7 @@
   <w:style w:type="character" w:default="1" w:styleId="DefaultParagraphFont">
     <w:name w:val="Default Paragraph Font"/>
     <w:uiPriority w:val="1"/>
+    <w:semiHidden/>
     <w:unhideWhenUsed/>
   </w:style>
   <w:style w:type="table" w:default="1" w:styleId="TableNormal">

</xml_diff>